<commit_message>
Small addition to report
</commit_message>
<xml_diff>
--- a/Twitter_Bot_Report.docx
+++ b/Twitter_Bot_Report.docx
@@ -227,35 +227,99 @@
         <w:rPr>
           <w:color w:val="000000"/>
         </w:rPr>
-        <w:t xml:space="preserve">This report will take a deeper look into how Twitter bots are identified. It is no secret that they are a huge problem for Twitter, and there are several Machine Learning methods that Twitter uses to detect these bots for elimination. In this project we attempt to figure out our own method of detecting Twitter bots. We use three different supervised learning algorithms and compare the results, after giving them datasets of bot and genuine account information. We evaluate the accuracy of the </w:t>
-      </w:r>
-      <w:proofErr w:type="gramStart"/>
-      <w:r>
-        <w:rPr>
-          <w:color w:val="000000"/>
-        </w:rPr>
-        <w:t>algorithms, and</w:t>
-      </w:r>
-      <w:proofErr w:type="gramEnd"/>
-      <w:r>
-        <w:rPr>
-          <w:color w:val="000000"/>
-        </w:rPr>
-        <w:t xml:space="preserve"> explain the reasons behind certain results. We also compare these algorithms on one dataset to see which one is the most applicable for detecting Twitter </w:t>
-      </w:r>
-      <w:proofErr w:type="gramStart"/>
-      <w:r>
-        <w:rPr>
-          <w:color w:val="000000"/>
-        </w:rPr>
-        <w:t>bots, and</w:t>
-      </w:r>
-      <w:proofErr w:type="gramEnd"/>
-      <w:r>
-        <w:rPr>
-          <w:color w:val="000000"/>
-        </w:rPr>
-        <w:t xml:space="preserve"> compare these results to results of past implementations and past projects.</w:t>
+        <w:t xml:space="preserve">This report will take a deeper look into how Twitter bots </w:t>
+      </w:r>
+      <w:r>
+        <w:rPr>
+          <w:color w:val="000000"/>
+        </w:rPr>
+        <w:t>can be</w:t>
+      </w:r>
+      <w:r>
+        <w:rPr>
+          <w:color w:val="000000"/>
+        </w:rPr>
+        <w:t xml:space="preserve"> identified. It is no secret that they are a huge problem for Twitter, and there are several </w:t>
+      </w:r>
+      <w:r>
+        <w:rPr>
+          <w:color w:val="000000"/>
+        </w:rPr>
+        <w:t>m</w:t>
+      </w:r>
+      <w:r>
+        <w:rPr>
+          <w:color w:val="000000"/>
+        </w:rPr>
+        <w:t xml:space="preserve">achine </w:t>
+      </w:r>
+      <w:r>
+        <w:rPr>
+          <w:color w:val="000000"/>
+        </w:rPr>
+        <w:t>l</w:t>
+      </w:r>
+      <w:r>
+        <w:rPr>
+          <w:color w:val="000000"/>
+        </w:rPr>
+        <w:t>earning methods that Twitter uses to detect these bots. In this project we attempt to figure out our own method of detecting Twitter bots. We use three different supervised learning algorithms and compare the results, after giving them datasets of bot and genuine account information. We evaluate the a</w:t>
+      </w:r>
+      <w:bookmarkStart w:id="0" w:name="_GoBack"/>
+      <w:bookmarkEnd w:id="0"/>
+      <w:r>
+        <w:rPr>
+          <w:color w:val="000000"/>
+        </w:rPr>
+        <w:t>ccuracy of the algorithms</w:t>
+      </w:r>
+      <w:r>
+        <w:rPr>
+          <w:color w:val="000000"/>
+        </w:rPr>
+        <w:t xml:space="preserve"> </w:t>
+      </w:r>
+      <w:r>
+        <w:rPr>
+          <w:color w:val="000000"/>
+        </w:rPr>
+        <w:t xml:space="preserve">and explain the reasons behind certain results. We also compare these algorithms on one dataset to see which one is the most </w:t>
+      </w:r>
+      <w:r>
+        <w:rPr>
+          <w:color w:val="000000"/>
+        </w:rPr>
+        <w:t>effective at</w:t>
+      </w:r>
+      <w:r>
+        <w:rPr>
+          <w:color w:val="000000"/>
+        </w:rPr>
+        <w:t xml:space="preserve"> detecting Twitter bots</w:t>
+      </w:r>
+      <w:r>
+        <w:rPr>
+          <w:color w:val="000000"/>
+        </w:rPr>
+        <w:t xml:space="preserve"> </w:t>
+      </w:r>
+      <w:r>
+        <w:rPr>
+          <w:color w:val="000000"/>
+        </w:rPr>
+        <w:t xml:space="preserve">and compare these </w:t>
+      </w:r>
+      <w:r>
+        <w:rPr>
+          <w:color w:val="000000"/>
+        </w:rPr>
+        <w:t>observations</w:t>
+      </w:r>
+      <w:r>
+        <w:rPr>
+          <w:color w:val="000000"/>
+        </w:rPr>
+        <w:t xml:space="preserve"> to results of past implementations and past projects.</w:t>
       </w:r>
     </w:p>
     <w:p>
@@ -897,7 +961,6 @@
     </w:p>
     <w:p>
       <w:pPr>
-        <w:jc w:val="left"/>
         <w:rPr>
           <w:rFonts w:eastAsia="Times New Roman"/>
         </w:rPr>
@@ -4029,25 +4092,87 @@
           <w:sz w:val="20"/>
           <w:szCs w:val="20"/>
         </w:rPr>
-        <w:t xml:space="preserve">Once the attribute problem was taken care of, both algorithms ran smoothly. The recalls for each label were similar throughout the algorithms. The accuracy of the Decision Tree was in fact better than the accuracy of the Neural Network. The non-overlapping confidence intervals shows that this difference in accuracy is </w:t>
-      </w:r>
-      <w:proofErr w:type="gramStart"/>
-      <w:r>
-        <w:rPr>
-          <w:color w:val="000000"/>
-          <w:sz w:val="20"/>
-          <w:szCs w:val="20"/>
-        </w:rPr>
-        <w:t>actually significant</w:t>
-      </w:r>
-      <w:proofErr w:type="gramEnd"/>
-      <w:r>
-        <w:rPr>
-          <w:color w:val="000000"/>
-          <w:sz w:val="20"/>
-          <w:szCs w:val="20"/>
-        </w:rPr>
-        <w:t>. </w:t>
+        <w:t xml:space="preserve">Once the attribute problem was taken care of, both algorithms ran smoothly. The recalls for each label were similar throughout the algorithms. The accuracy of the </w:t>
+      </w:r>
+      <w:r>
+        <w:rPr>
+          <w:color w:val="000000"/>
+          <w:sz w:val="20"/>
+          <w:szCs w:val="20"/>
+        </w:rPr>
+        <w:t>d</w:t>
+      </w:r>
+      <w:r>
+        <w:rPr>
+          <w:color w:val="000000"/>
+          <w:sz w:val="20"/>
+          <w:szCs w:val="20"/>
+        </w:rPr>
+        <w:t xml:space="preserve">ecision </w:t>
+      </w:r>
+      <w:r>
+        <w:rPr>
+          <w:color w:val="000000"/>
+          <w:sz w:val="20"/>
+          <w:szCs w:val="20"/>
+        </w:rPr>
+        <w:t>t</w:t>
+      </w:r>
+      <w:r>
+        <w:rPr>
+          <w:color w:val="000000"/>
+          <w:sz w:val="20"/>
+          <w:szCs w:val="20"/>
+        </w:rPr>
+        <w:t xml:space="preserve">ree was in fact better than the accuracy of the </w:t>
+      </w:r>
+      <w:r>
+        <w:rPr>
+          <w:color w:val="000000"/>
+          <w:sz w:val="20"/>
+          <w:szCs w:val="20"/>
+        </w:rPr>
+        <w:t>n</w:t>
+      </w:r>
+      <w:r>
+        <w:rPr>
+          <w:color w:val="000000"/>
+          <w:sz w:val="20"/>
+          <w:szCs w:val="20"/>
+        </w:rPr>
+        <w:t xml:space="preserve">eural </w:t>
+      </w:r>
+      <w:r>
+        <w:rPr>
+          <w:color w:val="000000"/>
+          <w:sz w:val="20"/>
+          <w:szCs w:val="20"/>
+        </w:rPr>
+        <w:t>n</w:t>
+      </w:r>
+      <w:r>
+        <w:rPr>
+          <w:color w:val="000000"/>
+          <w:sz w:val="20"/>
+          <w:szCs w:val="20"/>
+        </w:rPr>
+        <w:t xml:space="preserve">etwork. The non-overlapping confidence intervals show that this difference in accuracy is </w:t>
+      </w:r>
+      <w:r>
+        <w:rPr>
+          <w:color w:val="000000"/>
+          <w:sz w:val="20"/>
+          <w:szCs w:val="20"/>
+        </w:rPr>
+        <w:t>statistically</w:t>
+      </w:r>
+      <w:r>
+        <w:rPr>
+          <w:color w:val="000000"/>
+          <w:sz w:val="20"/>
+          <w:szCs w:val="20"/>
+        </w:rPr>
+        <w:t xml:space="preserve"> significant. </w:t>
       </w:r>
     </w:p>
     <w:p>
@@ -4297,6 +4422,7 @@
         <w:spacing w:before="0" w:beforeAutospacing="0" w:after="0" w:afterAutospacing="0"/>
         <w:jc w:val="both"/>
         <w:rPr>
+          <w:color w:val="000000"/>
           <w:sz w:val="20"/>
           <w:szCs w:val="20"/>
         </w:rPr>
@@ -4405,7 +4531,71 @@
           <w:sz w:val="20"/>
           <w:szCs w:val="20"/>
         </w:rPr>
-        <w:t>, a different threshold, more hidden layers, or a different learning rate. The last reason we believe the Decision Tree did better was the attributes. Irrelevant attributes could have had more of an impact on the neural network than it did the Decision Tree. </w:t>
+        <w:t xml:space="preserve">, a different threshold, more hidden layers, or a different learning rate. The last reason we believe the </w:t>
+      </w:r>
+      <w:r>
+        <w:rPr>
+          <w:color w:val="000000"/>
+          <w:sz w:val="20"/>
+          <w:szCs w:val="20"/>
+        </w:rPr>
+        <w:t>d</w:t>
+      </w:r>
+      <w:r>
+        <w:rPr>
+          <w:color w:val="000000"/>
+          <w:sz w:val="20"/>
+          <w:szCs w:val="20"/>
+        </w:rPr>
+        <w:t xml:space="preserve">ecision </w:t>
+      </w:r>
+      <w:r>
+        <w:rPr>
+          <w:color w:val="000000"/>
+          <w:sz w:val="20"/>
+          <w:szCs w:val="20"/>
+        </w:rPr>
+        <w:t>t</w:t>
+      </w:r>
+      <w:r>
+        <w:rPr>
+          <w:color w:val="000000"/>
+          <w:sz w:val="20"/>
+          <w:szCs w:val="20"/>
+        </w:rPr>
+        <w:t xml:space="preserve">ree did better was the attributes. Irrelevant attributes could have had more of an impact on the neural network than it did the </w:t>
+      </w:r>
+      <w:r>
+        <w:rPr>
+          <w:color w:val="000000"/>
+          <w:sz w:val="20"/>
+          <w:szCs w:val="20"/>
+        </w:rPr>
+        <w:t>d</w:t>
+      </w:r>
+      <w:r>
+        <w:rPr>
+          <w:color w:val="000000"/>
+          <w:sz w:val="20"/>
+          <w:szCs w:val="20"/>
+        </w:rPr>
+        <w:t xml:space="preserve">ecision </w:t>
+      </w:r>
+      <w:r>
+        <w:rPr>
+          <w:color w:val="000000"/>
+          <w:sz w:val="20"/>
+          <w:szCs w:val="20"/>
+        </w:rPr>
+        <w:t>t</w:t>
+      </w:r>
+      <w:r>
+        <w:rPr>
+          <w:color w:val="000000"/>
+          <w:sz w:val="20"/>
+          <w:szCs w:val="20"/>
+        </w:rPr>
+        <w:t>ree.</w:t>
       </w:r>
     </w:p>
     <w:p>
@@ -4428,14 +4618,15 @@
           <w:szCs w:val="20"/>
         </w:rPr>
         <w:tab/>
-      </w:r>
-      <w:r>
-        <w:rPr>
-          <w:color w:val="000000"/>
-          <w:sz w:val="20"/>
-          <w:szCs w:val="20"/>
-        </w:rPr>
-        <w:t xml:space="preserve">Despite the algorithms having different accuracy, the key takeaway is that bots can be accurately detected by looking at certain account metadata, instead of the tweets themselves. Information like total number of tweets, number of followers, following, </w:t>
+        <w:t xml:space="preserve">In addition to running the neural network and decision tree with 16 attributes, we decided to see how effective a neural network could be if only given seemingly irrelevant data—namely the colors the user specifies for their profile. To do this, we used only </w:t>
+      </w:r>
+      <w:r>
+        <w:rPr>
+          <w:color w:val="000000"/>
+          <w:sz w:val="20"/>
+          <w:szCs w:val="20"/>
+        </w:rPr>
+        <w:t xml:space="preserve">the following attributes: profile text color, profile background color, profile link color, </w:t>
       </w:r>
       <w:r>
         <w:rPr>
@@ -4451,121 +4642,7 @@
           <w:sz w:val="20"/>
           <w:szCs w:val="20"/>
         </w:rPr>
-        <w:t>favorite</w:t>
-      </w:r>
-      <w:r>
-        <w:rPr>
-          <w:color w:val="000000"/>
-          <w:sz w:val="20"/>
-          <w:szCs w:val="20"/>
-        </w:rPr>
-        <w:t>s</w:t>
-      </w:r>
-      <w:r>
-        <w:rPr>
-          <w:color w:val="000000"/>
-          <w:sz w:val="20"/>
-          <w:szCs w:val="20"/>
-        </w:rPr>
-        <w:t xml:space="preserve"> are </w:t>
-      </w:r>
-      <w:r>
-        <w:rPr>
-          <w:color w:val="000000"/>
-          <w:sz w:val="20"/>
-          <w:szCs w:val="20"/>
-        </w:rPr>
-        <w:t>indicative enough</w:t>
-      </w:r>
-      <w:r>
-        <w:rPr>
-          <w:color w:val="000000"/>
-          <w:sz w:val="20"/>
-          <w:szCs w:val="20"/>
-        </w:rPr>
-        <w:t xml:space="preserve"> when </w:t>
-      </w:r>
-      <w:r>
-        <w:rPr>
-          <w:color w:val="000000"/>
-          <w:sz w:val="20"/>
-          <w:szCs w:val="20"/>
-        </w:rPr>
-        <w:t xml:space="preserve">searching for </w:t>
-      </w:r>
-      <w:r>
-        <w:rPr>
-          <w:color w:val="000000"/>
-          <w:sz w:val="20"/>
-          <w:szCs w:val="20"/>
-        </w:rPr>
-        <w:t>bot</w:t>
-      </w:r>
-      <w:r>
-        <w:rPr>
-          <w:color w:val="000000"/>
-          <w:sz w:val="20"/>
-          <w:szCs w:val="20"/>
-        </w:rPr>
-        <w:t>s</w:t>
-      </w:r>
-      <w:r>
-        <w:rPr>
-          <w:color w:val="000000"/>
-          <w:sz w:val="20"/>
-          <w:szCs w:val="20"/>
-        </w:rPr>
-        <w:t xml:space="preserve">. </w:t>
-      </w:r>
-      <w:r>
-        <w:rPr>
-          <w:color w:val="000000"/>
-          <w:sz w:val="20"/>
-          <w:szCs w:val="20"/>
-        </w:rPr>
-        <w:t>They</w:t>
-      </w:r>
-      <w:r>
-        <w:rPr>
-          <w:color w:val="000000"/>
-          <w:sz w:val="20"/>
-          <w:szCs w:val="20"/>
-        </w:rPr>
-        <w:t xml:space="preserve"> tend to have </w:t>
-      </w:r>
-      <w:proofErr w:type="gramStart"/>
-      <w:r>
-        <w:rPr>
-          <w:color w:val="000000"/>
-          <w:sz w:val="20"/>
-          <w:szCs w:val="20"/>
-        </w:rPr>
-        <w:t>a large number of</w:t>
-      </w:r>
-      <w:proofErr w:type="gramEnd"/>
-      <w:r>
-        <w:rPr>
-          <w:color w:val="000000"/>
-          <w:sz w:val="20"/>
-          <w:szCs w:val="20"/>
-        </w:rPr>
-        <w:t xml:space="preserve"> followers, most of which are fake or other bots, and they follow a similar number of accounts. </w:t>
-      </w:r>
-      <w:r>
-        <w:rPr>
-          <w:color w:val="000000"/>
-          <w:sz w:val="20"/>
-          <w:szCs w:val="20"/>
-        </w:rPr>
-        <w:t xml:space="preserve">They also </w:t>
-      </w:r>
-      <w:r>
-        <w:rPr>
-          <w:color w:val="000000"/>
-          <w:sz w:val="20"/>
-          <w:szCs w:val="20"/>
-        </w:rPr>
-        <w:t>tweet at a very high rate</w:t>
+        <w:t>profile sidebar</w:t>
       </w:r>
       <w:r>
         <w:rPr>
@@ -4581,83 +4658,264 @@
           <w:sz w:val="20"/>
           <w:szCs w:val="20"/>
         </w:rPr>
-        <w:t>in short</w:t>
-      </w:r>
-      <w:r>
-        <w:rPr>
-          <w:color w:val="000000"/>
-          <w:sz w:val="20"/>
-          <w:szCs w:val="20"/>
-        </w:rPr>
-        <w:t>er</w:t>
-      </w:r>
-      <w:r>
-        <w:rPr>
-          <w:color w:val="000000"/>
-          <w:sz w:val="20"/>
-          <w:szCs w:val="20"/>
-        </w:rPr>
-        <w:t xml:space="preserve"> periods of time. Supervised learning algorithms can even detect different types of bot accounts accurately, and this can be useful when separating the malicious and fraudulent </w:t>
-      </w:r>
-      <w:r>
-        <w:rPr>
-          <w:color w:val="000000"/>
-          <w:sz w:val="20"/>
-          <w:szCs w:val="20"/>
-        </w:rPr>
-        <w:t>bots</w:t>
-      </w:r>
-      <w:r>
-        <w:rPr>
-          <w:color w:val="000000"/>
-          <w:sz w:val="20"/>
-          <w:szCs w:val="20"/>
-        </w:rPr>
-        <w:t xml:space="preserve"> from </w:t>
-      </w:r>
-      <w:r>
-        <w:rPr>
-          <w:color w:val="000000"/>
-          <w:sz w:val="20"/>
-          <w:szCs w:val="20"/>
-        </w:rPr>
-        <w:t>those that are</w:t>
-      </w:r>
-      <w:r>
-        <w:rPr>
-          <w:color w:val="000000"/>
-          <w:sz w:val="20"/>
-          <w:szCs w:val="20"/>
-        </w:rPr>
-        <w:t xml:space="preserve"> useful</w:t>
-      </w:r>
-      <w:r>
-        <w:rPr>
-          <w:color w:val="000000"/>
-          <w:sz w:val="20"/>
-          <w:szCs w:val="20"/>
-        </w:rPr>
-        <w:t xml:space="preserve"> and benevolent</w:t>
-      </w:r>
-      <w:r>
-        <w:rPr>
-          <w:color w:val="000000"/>
-          <w:sz w:val="20"/>
-          <w:szCs w:val="20"/>
-        </w:rPr>
-        <w:t xml:space="preserve">. </w:t>
+        <w:t>fill color</w:t>
+      </w:r>
+      <w:r>
+        <w:rPr>
+          <w:color w:val="000000"/>
+          <w:sz w:val="20"/>
+          <w:szCs w:val="20"/>
+        </w:rPr>
+        <w:t>. Incredibly, the neural network mustered an accuracy of 86% even though it was given only color information. This is because the bots displayed a preference for a few specific colors. For example, the colors #0000FF, #131516, and #9AE4E8 were some of the ones commonly found in bots. However, when we added this color data to our previous 16 attributes and re-ran the network, it did not do statistically significantly better. These findings show how complicated it can be to choose what data to use for machine learning.</w:t>
       </w:r>
     </w:p>
     <w:p>
       <w:pPr>
-        <w:pStyle w:val="BodyText"/>
-      </w:pPr>
+        <w:pStyle w:val="NormalWeb"/>
+        <w:tabs>
+          <w:tab w:val="left" w:pos="270"/>
+        </w:tabs>
+        <w:spacing w:before="0" w:beforeAutospacing="0" w:after="0" w:afterAutospacing="0"/>
+        <w:jc w:val="both"/>
+        <w:rPr>
+          <w:sz w:val="20"/>
+          <w:szCs w:val="20"/>
+        </w:rPr>
+      </w:pPr>
+      <w:r>
+        <w:rPr>
+          <w:color w:val="000000"/>
+          <w:sz w:val="20"/>
+          <w:szCs w:val="20"/>
+        </w:rPr>
+        <w:tab/>
+      </w:r>
+      <w:r>
+        <w:rPr>
+          <w:color w:val="000000"/>
+          <w:sz w:val="20"/>
+          <w:szCs w:val="20"/>
+        </w:rPr>
+        <w:t xml:space="preserve">Despite the algorithms having different accuracy, the key takeaway is that bots can be accurately detected by looking at certain account metadata, instead of the tweets themselves. Information like total number of tweets, number of followers, following, </w:t>
+      </w:r>
+      <w:r>
+        <w:rPr>
+          <w:color w:val="000000"/>
+          <w:sz w:val="20"/>
+          <w:szCs w:val="20"/>
+        </w:rPr>
+        <w:t xml:space="preserve">and </w:t>
+      </w:r>
+      <w:r>
+        <w:rPr>
+          <w:color w:val="000000"/>
+          <w:sz w:val="20"/>
+          <w:szCs w:val="20"/>
+        </w:rPr>
+        <w:t>favorite</w:t>
+      </w:r>
+      <w:r>
+        <w:rPr>
+          <w:color w:val="000000"/>
+          <w:sz w:val="20"/>
+          <w:szCs w:val="20"/>
+        </w:rPr>
+        <w:t>s</w:t>
+      </w:r>
+      <w:r>
+        <w:rPr>
+          <w:color w:val="000000"/>
+          <w:sz w:val="20"/>
+          <w:szCs w:val="20"/>
+        </w:rPr>
+        <w:t xml:space="preserve"> are </w:t>
+      </w:r>
+      <w:r>
+        <w:rPr>
+          <w:color w:val="000000"/>
+          <w:sz w:val="20"/>
+          <w:szCs w:val="20"/>
+        </w:rPr>
+        <w:t>indicative enough</w:t>
+      </w:r>
+      <w:r>
+        <w:rPr>
+          <w:color w:val="000000"/>
+          <w:sz w:val="20"/>
+          <w:szCs w:val="20"/>
+        </w:rPr>
+        <w:t xml:space="preserve"> when </w:t>
+      </w:r>
+      <w:r>
+        <w:rPr>
+          <w:color w:val="000000"/>
+          <w:sz w:val="20"/>
+          <w:szCs w:val="20"/>
+        </w:rPr>
+        <w:t xml:space="preserve">searching for </w:t>
+      </w:r>
+      <w:r>
+        <w:rPr>
+          <w:color w:val="000000"/>
+          <w:sz w:val="20"/>
+          <w:szCs w:val="20"/>
+        </w:rPr>
+        <w:t>bot</w:t>
+      </w:r>
+      <w:r>
+        <w:rPr>
+          <w:color w:val="000000"/>
+          <w:sz w:val="20"/>
+          <w:szCs w:val="20"/>
+        </w:rPr>
+        <w:t>s</w:t>
+      </w:r>
+      <w:r>
+        <w:rPr>
+          <w:color w:val="000000"/>
+          <w:sz w:val="20"/>
+          <w:szCs w:val="20"/>
+        </w:rPr>
+        <w:t xml:space="preserve">. </w:t>
+      </w:r>
+      <w:r>
+        <w:rPr>
+          <w:color w:val="000000"/>
+          <w:sz w:val="20"/>
+          <w:szCs w:val="20"/>
+        </w:rPr>
+        <w:t>They</w:t>
+      </w:r>
+      <w:r>
+        <w:rPr>
+          <w:color w:val="000000"/>
+          <w:sz w:val="20"/>
+          <w:szCs w:val="20"/>
+        </w:rPr>
+        <w:t xml:space="preserve"> tend to have </w:t>
+      </w:r>
+      <w:proofErr w:type="gramStart"/>
+      <w:r>
+        <w:rPr>
+          <w:color w:val="000000"/>
+          <w:sz w:val="20"/>
+          <w:szCs w:val="20"/>
+        </w:rPr>
+        <w:t>a large number of</w:t>
+      </w:r>
+      <w:proofErr w:type="gramEnd"/>
+      <w:r>
+        <w:rPr>
+          <w:color w:val="000000"/>
+          <w:sz w:val="20"/>
+          <w:szCs w:val="20"/>
+        </w:rPr>
+        <w:t xml:space="preserve"> followers, most of which are fake or other bots, and they follow a similar number of accounts. </w:t>
+      </w:r>
+      <w:r>
+        <w:rPr>
+          <w:color w:val="000000"/>
+          <w:sz w:val="20"/>
+          <w:szCs w:val="20"/>
+        </w:rPr>
+        <w:t xml:space="preserve">They also </w:t>
+      </w:r>
+      <w:r>
+        <w:rPr>
+          <w:color w:val="000000"/>
+          <w:sz w:val="20"/>
+          <w:szCs w:val="20"/>
+        </w:rPr>
+        <w:t>tweet at a very high rate</w:t>
+      </w:r>
+      <w:r>
+        <w:rPr>
+          <w:color w:val="000000"/>
+          <w:sz w:val="20"/>
+          <w:szCs w:val="20"/>
+        </w:rPr>
+        <w:t xml:space="preserve"> </w:t>
+      </w:r>
+      <w:r>
+        <w:rPr>
+          <w:color w:val="000000"/>
+          <w:sz w:val="20"/>
+          <w:szCs w:val="20"/>
+        </w:rPr>
+        <w:t>in short</w:t>
+      </w:r>
+      <w:r>
+        <w:rPr>
+          <w:color w:val="000000"/>
+          <w:sz w:val="20"/>
+          <w:szCs w:val="20"/>
+        </w:rPr>
+        <w:t>er</w:t>
+      </w:r>
+      <w:r>
+        <w:rPr>
+          <w:color w:val="000000"/>
+          <w:sz w:val="20"/>
+          <w:szCs w:val="20"/>
+        </w:rPr>
+        <w:t xml:space="preserve"> periods of time. Supervised learning algorithms can even detect different types of bot accounts accurately, and this can be useful when separating the malicious and fraudulent </w:t>
+      </w:r>
+      <w:r>
+        <w:rPr>
+          <w:color w:val="000000"/>
+          <w:sz w:val="20"/>
+          <w:szCs w:val="20"/>
+        </w:rPr>
+        <w:t>bots</w:t>
+      </w:r>
+      <w:r>
+        <w:rPr>
+          <w:color w:val="000000"/>
+          <w:sz w:val="20"/>
+          <w:szCs w:val="20"/>
+        </w:rPr>
+        <w:t xml:space="preserve"> from </w:t>
+      </w:r>
+      <w:r>
+        <w:rPr>
+          <w:color w:val="000000"/>
+          <w:sz w:val="20"/>
+          <w:szCs w:val="20"/>
+        </w:rPr>
+        <w:t>those that are</w:t>
+      </w:r>
+      <w:r>
+        <w:rPr>
+          <w:color w:val="000000"/>
+          <w:sz w:val="20"/>
+          <w:szCs w:val="20"/>
+        </w:rPr>
+        <w:t xml:space="preserve"> useful</w:t>
+      </w:r>
+      <w:r>
+        <w:rPr>
+          <w:color w:val="000000"/>
+          <w:sz w:val="20"/>
+          <w:szCs w:val="20"/>
+        </w:rPr>
+        <w:t xml:space="preserve"> and benevolent</w:t>
+      </w:r>
+      <w:r>
+        <w:rPr>
+          <w:color w:val="000000"/>
+          <w:sz w:val="20"/>
+          <w:szCs w:val="20"/>
+        </w:rPr>
+        <w:t xml:space="preserve">. </w:t>
+      </w:r>
     </w:p>
     <w:p>
       <w:pPr>
         <w:pStyle w:val="Heading2"/>
-      </w:pPr>
-      <w:r>
+        <w:spacing w:line="360" w:lineRule="auto"/>
+      </w:pPr>
+      <w:r>
+        <w:lastRenderedPageBreak/>
         <w:t>Tweet Classification</w:t>
       </w:r>
     </w:p>
@@ -4807,16 +5065,7 @@
                 <w:sz w:val="16"/>
                 <w:szCs w:val="16"/>
               </w:rPr>
-              <w:t>G</w:t>
-            </w:r>
-            <w:r>
-              <w:rPr>
-                <w:rFonts w:eastAsia="Times New Roman"/>
-                <w:color w:val="000000"/>
-                <w:sz w:val="16"/>
-                <w:szCs w:val="16"/>
-              </w:rPr>
-              <w:t>enuine</w:t>
+              <w:t>Genuine</w:t>
             </w:r>
             <w:r>
               <w:rPr>
@@ -4862,16 +5111,7 @@
                 <w:sz w:val="16"/>
                 <w:szCs w:val="16"/>
               </w:rPr>
-              <w:t>S</w:t>
-            </w:r>
-            <w:r>
-              <w:rPr>
-                <w:rFonts w:eastAsia="Times New Roman"/>
-                <w:color w:val="000000"/>
-                <w:sz w:val="16"/>
-                <w:szCs w:val="16"/>
-              </w:rPr>
-              <w:t>ocial</w:t>
+              <w:t>Social</w:t>
             </w:r>
             <w:r>
               <w:rPr>
@@ -4917,16 +5157,7 @@
                 <w:sz w:val="16"/>
                 <w:szCs w:val="16"/>
               </w:rPr>
-              <w:t>T</w:t>
-            </w:r>
-            <w:r>
-              <w:rPr>
-                <w:rFonts w:eastAsia="Times New Roman"/>
-                <w:color w:val="000000"/>
-                <w:sz w:val="16"/>
-                <w:szCs w:val="16"/>
-              </w:rPr>
-              <w:t>raditional</w:t>
+              <w:t>Traditional</w:t>
             </w:r>
             <w:r>
               <w:rPr>
@@ -5115,16 +5346,7 @@
                 <w:sz w:val="16"/>
                 <w:szCs w:val="16"/>
               </w:rPr>
-              <w:t>G</w:t>
-            </w:r>
-            <w:r>
-              <w:rPr>
-                <w:rFonts w:eastAsia="Times New Roman"/>
-                <w:color w:val="000000"/>
-                <w:sz w:val="16"/>
-                <w:szCs w:val="16"/>
-              </w:rPr>
-              <w:t>enuine</w:t>
+              <w:t>Genuine</w:t>
             </w:r>
             <w:r>
               <w:rPr>
@@ -5320,16 +5542,7 @@
                 <w:sz w:val="16"/>
                 <w:szCs w:val="16"/>
               </w:rPr>
-              <w:t>S</w:t>
-            </w:r>
-            <w:r>
-              <w:rPr>
-                <w:rFonts w:eastAsia="Times New Roman"/>
-                <w:color w:val="000000"/>
-                <w:sz w:val="16"/>
-                <w:szCs w:val="16"/>
-              </w:rPr>
-              <w:t>ocial</w:t>
+              <w:t>Social</w:t>
             </w:r>
             <w:r>
               <w:rPr>
@@ -5513,16 +5726,7 @@
                 <w:sz w:val="16"/>
                 <w:szCs w:val="16"/>
               </w:rPr>
-              <w:t>T</w:t>
-            </w:r>
-            <w:r>
-              <w:rPr>
-                <w:rFonts w:eastAsia="Times New Roman"/>
-                <w:color w:val="000000"/>
-                <w:sz w:val="16"/>
-                <w:szCs w:val="16"/>
-              </w:rPr>
-              <w:t>raditional</w:t>
+              <w:t>Traditional</w:t>
             </w:r>
             <w:r>
               <w:rPr>
@@ -5563,14 +5767,21 @@
       <w:pPr>
         <w:rPr>
           <w:rFonts w:eastAsia="Times New Roman"/>
-        </w:rPr>
-      </w:pPr>
-      <w:r>
+          <w:color w:val="000000"/>
+        </w:rPr>
+      </w:pPr>
+    </w:p>
+    <w:p>
+      <w:pPr>
         <w:rPr>
           <w:rFonts w:eastAsia="Times New Roman"/>
-          <w:color w:val="000000"/>
-        </w:rPr>
-        <w:lastRenderedPageBreak/>
+        </w:rPr>
+      </w:pPr>
+      <w:r>
+        <w:rPr>
+          <w:rFonts w:eastAsia="Times New Roman"/>
+          <w:color w:val="000000"/>
+        </w:rPr>
         <w:t>Figure 7: General Results of Naive Bayes</w:t>
       </w:r>
     </w:p>
@@ -6011,85 +6222,19 @@
       </w:pPr>
       <w:r>
         <w:rPr>
-          <w:color w:val="000000"/>
-          <w:sz w:val="20"/>
-          <w:szCs w:val="20"/>
-        </w:rPr>
-        <w:tab/>
-      </w:r>
-      <w:r>
-        <w:rPr>
-          <w:color w:val="000000"/>
-          <w:sz w:val="20"/>
-          <w:szCs w:val="20"/>
-        </w:rPr>
-        <w:t xml:space="preserve">Our Naive Bayes model performed relatively well. We expected the algorithms being given account data to fare much better than the more rudimentary Naive Bayes approach. Instead, this version was only 3 percentage points below the neural network confidence interval, and 5 points below that of the decision tree. Naive Bayes performed very well when presented with a genuine account, posting a near-97% recall for those accounts. The large sample size of tweets used also allowed us a very tight confidence interval for the overall accuracy. This approach did not do as well when presented with a bot tweet, especially one by a traditional spambot. Naive Bayes </w:t>
-      </w:r>
-      <w:proofErr w:type="gramStart"/>
-      <w:r>
-        <w:rPr>
-          <w:color w:val="000000"/>
-          <w:sz w:val="20"/>
-          <w:szCs w:val="20"/>
-        </w:rPr>
-        <w:t>actually incorrectly</w:t>
-      </w:r>
-      <w:proofErr w:type="gramEnd"/>
-      <w:r>
-        <w:rPr>
-          <w:color w:val="000000"/>
-          <w:sz w:val="20"/>
-          <w:szCs w:val="20"/>
-        </w:rPr>
-        <w:t xml:space="preserve"> predicted genuine account for traditional spambots more often than it labeled them correctly. However, when presented with a </w:t>
-      </w:r>
-      <w:proofErr w:type="spellStart"/>
-      <w:r>
-        <w:rPr>
-          <w:color w:val="000000"/>
-          <w:sz w:val="20"/>
-          <w:szCs w:val="20"/>
-        </w:rPr>
-        <w:t>bot</w:t>
-      </w:r>
-      <w:proofErr w:type="spellEnd"/>
-      <w:r>
-        <w:rPr>
-          <w:color w:val="000000"/>
-          <w:sz w:val="20"/>
-          <w:szCs w:val="20"/>
-        </w:rPr>
-        <w:t xml:space="preserve"> of either type, this algorithm correctly predicted that it was either of the two types of bots 87.14% of the time.</w:t>
-      </w:r>
-    </w:p>
-    <w:p>
-      <w:pPr>
-        <w:pStyle w:val="NormalWeb"/>
-        <w:tabs>
-          <w:tab w:val="left" w:pos="270"/>
-        </w:tabs>
-        <w:spacing w:before="0" w:beforeAutospacing="0" w:after="0" w:afterAutospacing="0"/>
-        <w:jc w:val="both"/>
-        <w:rPr>
-          <w:sz w:val="20"/>
-          <w:szCs w:val="20"/>
-        </w:rPr>
-      </w:pPr>
-      <w:r>
-        <w:rPr>
           <w:noProof/>
           <w:color w:val="000000"/>
         </w:rPr>
         <mc:AlternateContent>
           <mc:Choice Requires="wps">
             <w:drawing>
-              <wp:anchor distT="0" distB="0" distL="114300" distR="114300" simplePos="0" relativeHeight="251659776" behindDoc="1" locked="0" layoutInCell="1" allowOverlap="1" wp14:anchorId="0ABDB3C4" wp14:editId="2D4CED1D">
+              <wp:anchor distT="0" distB="0" distL="114300" distR="114300" simplePos="0" relativeHeight="251659776" behindDoc="1" locked="0" layoutInCell="1" allowOverlap="1" wp14:anchorId="0ABDB3C4" wp14:editId="4637116E">
                 <wp:simplePos x="0" y="0"/>
                 <wp:positionH relativeFrom="margin">
-                  <wp:align>center</wp:align>
+                  <wp:posOffset>116840</wp:posOffset>
                 </wp:positionH>
                 <wp:positionV relativeFrom="paragraph">
-                  <wp:posOffset>1704340</wp:posOffset>
+                  <wp:posOffset>1757680</wp:posOffset>
                 </wp:positionV>
                 <wp:extent cx="6469380" cy="266700"/>
                 <wp:effectExtent l="0" t="0" r="0" b="0"/>
@@ -6128,19 +6273,7 @@
                               <w:rPr>
                                 <w:color w:val="000000"/>
                               </w:rPr>
-                              <w:t xml:space="preserve">Figure 8: Performances of Existing Solutions on </w:t>
-                            </w:r>
-                            <w:r>
-                              <w:rPr>
-                                <w:color w:val="000000"/>
-                              </w:rPr>
-                              <w:t xml:space="preserve">Our </w:t>
-                            </w:r>
-                            <w:r>
-                              <w:rPr>
-                                <w:color w:val="000000"/>
-                              </w:rPr>
-                              <w:t>Dataset (</w:t>
+                              <w:t>Figure 8: Performances of Existing Solutions on Our Dataset (</w:t>
                             </w:r>
                             <w:proofErr w:type="spellStart"/>
                             <w:r>
@@ -6183,7 +6316,7 @@
                 <v:stroke joinstyle="miter"/>
                 <v:path gradientshapeok="t" o:connecttype="rect"/>
               </v:shapetype>
-              <v:shape id="Text Box 3" o:spid="_x0000_s1026" type="#_x0000_t202" style="position:absolute;left:0;text-align:left;margin-left:0;margin-top:134.2pt;width:509.4pt;height:21pt;z-index:-251656704;visibility:visible;mso-wrap-style:square;mso-width-percent:0;mso-height-percent:0;mso-wrap-distance-left:9pt;mso-wrap-distance-top:0;mso-wrap-distance-right:9pt;mso-wrap-distance-bottom:0;mso-position-horizontal:center;mso-position-horizontal-relative:margin;mso-position-vertical:absolute;mso-position-vertical-relative:text;mso-width-percent:0;mso-height-percent:0;mso-width-relative:margin;mso-height-relative:margin;v-text-anchor:top" o:gfxdata="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" filled="f" stroked="f" strokeweight=".5pt">
+              <v:shape id="Text Box 3" o:spid="_x0000_s1026" type="#_x0000_t202" style="position:absolute;left:0;text-align:left;margin-left:9.2pt;margin-top:138.4pt;width:509.4pt;height:21pt;z-index:-251656704;visibility:visible;mso-wrap-style:square;mso-width-percent:0;mso-height-percent:0;mso-wrap-distance-left:9pt;mso-wrap-distance-top:0;mso-wrap-distance-right:9pt;mso-wrap-distance-bottom:0;mso-position-horizontal:absolute;mso-position-horizontal-relative:margin;mso-position-vertical:absolute;mso-position-vertical-relative:text;mso-width-percent:0;mso-height-percent:0;mso-width-relative:margin;mso-height-relative:margin;v-text-anchor:top" o:gfxdata="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" filled="f" stroked="f" strokeweight=".5pt">
                 <v:textbox>
                   <w:txbxContent>
                     <w:p>
@@ -6191,19 +6324,7 @@
                         <w:rPr>
                           <w:color w:val="000000"/>
                         </w:rPr>
-                        <w:t xml:space="preserve">Figure 8: Performances of Existing Solutions on </w:t>
-                      </w:r>
-                      <w:r>
-                        <w:rPr>
-                          <w:color w:val="000000"/>
-                        </w:rPr>
-                        <w:t xml:space="preserve">Our </w:t>
-                      </w:r>
-                      <w:r>
-                        <w:rPr>
-                          <w:color w:val="000000"/>
-                        </w:rPr>
-                        <w:t>Dataset (</w:t>
+                        <w:t>Figure 8: Performances of Existing Solutions on Our Dataset (</w:t>
                       </w:r>
                       <w:proofErr w:type="spellStart"/>
                       <w:r>
@@ -6235,13 +6356,13 @@
           <w:bdr w:val="none" w:sz="0" w:space="0" w:color="auto" w:frame="1"/>
         </w:rPr>
         <w:drawing>
-          <wp:anchor distT="0" distB="0" distL="114300" distR="114300" simplePos="0" relativeHeight="251658752" behindDoc="1" locked="0" layoutInCell="1" allowOverlap="1" wp14:anchorId="275BE36B" wp14:editId="729DDA4A">
+          <wp:anchor distT="0" distB="0" distL="114300" distR="114300" simplePos="0" relativeHeight="251658752" behindDoc="1" locked="0" layoutInCell="1" allowOverlap="1" wp14:anchorId="275BE36B" wp14:editId="16135788">
             <wp:simplePos x="0" y="0"/>
             <wp:positionH relativeFrom="margin">
-              <wp:posOffset>50800</wp:posOffset>
+              <wp:posOffset>-21590</wp:posOffset>
             </wp:positionH>
             <wp:positionV relativeFrom="paragraph">
-              <wp:posOffset>2045335</wp:posOffset>
+              <wp:posOffset>1928495</wp:posOffset>
             </wp:positionV>
             <wp:extent cx="6518910" cy="2933700"/>
             <wp:effectExtent l="0" t="0" r="0" b="0"/>
@@ -6319,6 +6440,80 @@
           <w:sz w:val="20"/>
           <w:szCs w:val="20"/>
         </w:rPr>
+        <w:t xml:space="preserve">Our Naive Bayes model performed relatively well. We expected the algorithms being given account data to fare much better than the more rudimentary Naive Bayes approach. Instead, this version was only 3 percentage points below the neural network confidence interval, and 5 points below that of the decision tree. Naive Bayes performed very well when presented with a genuine account, posting a near-97% recall for those accounts. The large sample size of tweets used also allowed us a very tight confidence interval for the overall accuracy. This approach did not do as well when presented with a bot tweet, especially one by a traditional spambot. Naive Bayes </w:t>
+      </w:r>
+      <w:proofErr w:type="gramStart"/>
+      <w:r>
+        <w:rPr>
+          <w:color w:val="000000"/>
+          <w:sz w:val="20"/>
+          <w:szCs w:val="20"/>
+        </w:rPr>
+        <w:t>actually incorrectly</w:t>
+      </w:r>
+      <w:proofErr w:type="gramEnd"/>
+      <w:r>
+        <w:rPr>
+          <w:color w:val="000000"/>
+          <w:sz w:val="20"/>
+          <w:szCs w:val="20"/>
+        </w:rPr>
+        <w:t xml:space="preserve"> predicted genuine account for </w:t>
+      </w:r>
+      <w:r>
+        <w:rPr>
+          <w:color w:val="000000"/>
+          <w:sz w:val="20"/>
+          <w:szCs w:val="20"/>
+        </w:rPr>
+        <w:t xml:space="preserve">traditional spambots more often than it labeled them correctly. However, when presented with a </w:t>
+      </w:r>
+      <w:proofErr w:type="spellStart"/>
+      <w:r>
+        <w:rPr>
+          <w:color w:val="000000"/>
+          <w:sz w:val="20"/>
+          <w:szCs w:val="20"/>
+        </w:rPr>
+        <w:t>bot</w:t>
+      </w:r>
+      <w:proofErr w:type="spellEnd"/>
+      <w:r>
+        <w:rPr>
+          <w:color w:val="000000"/>
+          <w:sz w:val="20"/>
+          <w:szCs w:val="20"/>
+        </w:rPr>
+        <w:t xml:space="preserve"> of either type, this algorithm correctly predicted that it was either of the two types of bots 87.14% of the time.</w:t>
+      </w:r>
+    </w:p>
+    <w:p>
+      <w:pPr>
+        <w:pStyle w:val="NormalWeb"/>
+        <w:tabs>
+          <w:tab w:val="left" w:pos="270"/>
+        </w:tabs>
+        <w:spacing w:before="0" w:beforeAutospacing="0" w:after="0" w:afterAutospacing="0"/>
+        <w:jc w:val="both"/>
+        <w:rPr>
+          <w:sz w:val="20"/>
+          <w:szCs w:val="20"/>
+        </w:rPr>
+      </w:pPr>
+      <w:r>
+        <w:rPr>
+          <w:color w:val="000000"/>
+          <w:sz w:val="20"/>
+          <w:szCs w:val="20"/>
+        </w:rPr>
+        <w:tab/>
+      </w:r>
+      <w:r>
+        <w:rPr>
+          <w:color w:val="000000"/>
+          <w:sz w:val="20"/>
+          <w:szCs w:val="20"/>
+        </w:rPr>
         <w:t xml:space="preserve">There are a few possible explanations for Naive Bayes’ impressive performance. First, almost all bot tweets contained a link to some other website, which meant that if this algorithm was given a tweet without a link, it could safely assume it was genuine. Also, fake accounts tended to follow one of a few archetypes, such as advertising jobs or sharing articles. The text of these tweets probably used similar words compared to real tweets, which had a much wider variety of subjects. Notably there was one major flaw in the data which </w:t>
       </w:r>
       <w:proofErr w:type="gramStart"/>
@@ -6337,15 +6532,7 @@
           <w:sz w:val="20"/>
           <w:szCs w:val="20"/>
         </w:rPr>
-        <w:t xml:space="preserve"> to a better accuracy. Since our data was gathered by an Italian team of researchers, a significant amount of the social spambot data </w:t>
-      </w:r>
-      <w:r>
-        <w:rPr>
-          <w:color w:val="000000"/>
-          <w:sz w:val="20"/>
-          <w:szCs w:val="20"/>
-        </w:rPr>
-        <w:t>was tweeted in Italian. There were some Italian tweets in our genuine account and traditional spambot tweets, but in general, if a tweet contained Italian words, it was a safe bet to predict it was tweeted by a social spambot.</w:t>
+        <w:t xml:space="preserve"> to a better accuracy. Since our data was gathered by an Italian team of researchers, a significant amount of the social spambot data was tweeted in Italian. There were some Italian tweets in our genuine account and traditional spambot tweets, but in general, if a tweet contained Italian words, it was a safe bet to predict it was tweeted by a social spambot.</w:t>
       </w:r>
       <w:r>
         <w:rPr>
@@ -6413,6 +6600,7 @@
         <w:pStyle w:val="Heading1"/>
       </w:pPr>
       <w:r>
+        <w:lastRenderedPageBreak/>
         <w:t>Conclusion and Future Work</w:t>
       </w:r>
     </w:p>
@@ -6428,19 +6616,7 @@
           <w:color w:val="000000"/>
         </w:rPr>
         <w:tab/>
-      </w:r>
-      <w:r>
-        <w:rPr>
-          <w:color w:val="000000"/>
-        </w:rPr>
-        <w:t xml:space="preserve">In this project, we set out to detect Twitter bots using machine learning algorithms like decision trees, neural networks and Naive Bayes. Our approaches performed very well, both in classifying bot accounts and in classifying bot tweets. Most interestingly, our decision tree performed statistically significantly better than our neural network, despite neural networks being a much more complex algorithm. Considering how Naive Bayes performs on individual tweets, one possibility for future work is to apply it to many tweets from one account simultaneously. The results could be combined to become a better predictor than account attributes, like what our other algorithms were considering. Another more complex approach that could build off our findings would be to </w:t>
-      </w:r>
-      <w:r>
-        <w:rPr>
-          <w:color w:val="000000"/>
-        </w:rPr>
-        <w:lastRenderedPageBreak/>
-        <w:t>run Naive Bayes on an account’s tweets, then use the result as an extra attribute in the account data to input to a neural network or decision tree, like we did. We are very satisfied with the effectiveness of our solutions, but social media bots are an ever-increasing problem and work like this could lead to very effective solutions in the future.</w:t>
+        <w:t>In this project, we set out to detect Twitter bots using machine learning algorithms like decision trees, neural networks and Naive Bayes. Our approaches performed very well, both in classifying bot accounts and in classifying bot tweets. Most interestingly, our decision tree performed statistically significantly better than our neural network, despite neural networks being a much more complex algorithm. Considering how Naive Bayes performs on individual tweets, one possibility for future work is to apply it to many tweets from one account simultaneously. The results could be combined to become a better predictor than account attributes, like what our other algorithms were considering. Another more complex approach that could build off our findings would be to run Naive Bayes on an account’s tweets, then use the result as an extra attribute in the account data to input to a neural network or decision tree, like we did. We are very satisfied with the effectiveness of our solutions, but social media bots are an ever-increasing problem and work like this could lead to very effective solutions in the future.</w:t>
       </w:r>
     </w:p>
     <w:p>
@@ -6461,12 +6637,7 @@
         <w:pStyle w:val="BodyText"/>
       </w:pPr>
       <w:r>
-        <w:t>The template will number citations consecutively within brackets [1]. The sentence punctuation follows the bracket [2]. Refer simply to the reference number, as in [3]—do not use “Ref. [3]” or “reference [3]” except at the beginning of a sentence: “Reference [3] was the</w:t>
-      </w:r>
-      <w:bookmarkStart w:id="0" w:name="_GoBack"/>
-      <w:bookmarkEnd w:id="0"/>
-      <w:r>
-        <w:t xml:space="preserve"> first</w:t>
+        <w:t>The template will number citations consecutively within brackets [1]. The sentence punctuation follows the bracket [2]. Refer simply to the reference number, as in [3]—do not use “Ref. [3]” or “reference [3]” except at the beginning of a sentence: “Reference [3] was the first</w:t>
       </w:r>
       <w:r>
         <w:rPr>
@@ -8713,6 +8884,7 @@
     <w:lsdException w:name="Emphasis" w:qFormat="1"/>
     <w:lsdException w:name="Normal (Web)" w:uiPriority="99"/>
     <w:lsdException w:name="HTML Keyboard" w:semiHidden="1" w:unhideWhenUsed="1"/>
+    <w:lsdException w:name="Normal Table" w:semiHidden="1" w:unhideWhenUsed="1"/>
     <w:lsdException w:name="annotation subject" w:semiHidden="1" w:unhideWhenUsed="1"/>
     <w:lsdException w:name="No List" w:semiHidden="1" w:unhideWhenUsed="1"/>
     <w:lsdException w:name="Outline List 1" w:semiHidden="1" w:unhideWhenUsed="1"/>
@@ -8755,8 +8927,11 @@
     <w:lsdException w:name="Table Contemporary" w:semiHidden="1" w:unhideWhenUsed="1"/>
     <w:lsdException w:name="Table Elegant" w:semiHidden="1" w:unhideWhenUsed="1"/>
     <w:lsdException w:name="Table Professional" w:semiHidden="1" w:unhideWhenUsed="1"/>
+    <w:lsdException w:name="Table Subtle 1" w:semiHidden="1" w:unhideWhenUsed="1"/>
     <w:lsdException w:name="Table Subtle 2" w:semiHidden="1" w:unhideWhenUsed="1"/>
     <w:lsdException w:name="Table Web 1" w:semiHidden="1" w:unhideWhenUsed="1"/>
+    <w:lsdException w:name="Table Web 2" w:semiHidden="1" w:unhideWhenUsed="1"/>
+    <w:lsdException w:name="Table Web 3" w:semiHidden="1" w:unhideWhenUsed="1"/>
     <w:lsdException w:name="Balloon Text" w:semiHidden="1" w:unhideWhenUsed="1"/>
     <w:lsdException w:name="Table Theme" w:semiHidden="1" w:unhideWhenUsed="1"/>
     <w:lsdException w:name="Placeholder Text" w:semiHidden="1" w:uiPriority="99"/>
@@ -9717,7 +9892,7 @@
 </file>
 
 <file path=customXml/itemProps1.xml><?xml version="1.0" encoding="utf-8"?>
-<ds:datastoreItem xmlns:ds="http://schemas.openxmlformats.org/officeDocument/2006/customXml" ds:itemID="{DA2A53EF-1242-4776-9FDF-A10227575F2A}">
+<ds:datastoreItem xmlns:ds="http://schemas.openxmlformats.org/officeDocument/2006/customXml" ds:itemID="{12E70F57-13C2-45F1-BBC4-2DF6D9549CC9}">
   <ds:schemaRefs>
     <ds:schemaRef ds:uri="http://schemas.openxmlformats.org/officeDocument/2006/bibliography"/>
   </ds:schemaRefs>

</xml_diff>